<commit_message>
Updates and bugfixes to RazorPages exercises
Also added experimental "Common" folder
</commit_message>
<xml_diff>
--- a/Chap/RazorPages/RazorPagesOpgaver2sem.docx
+++ b/Chap/RazorPages/RazorPagesOpgaver2sem.docx
@@ -234,7 +234,7 @@
       <w:r>
         <w:fldChar w:fldCharType="separate"/>
       </w:r>
-      <w:hyperlink w:anchor="_Toc133776751" w:history="1">
+      <w:hyperlink w:anchor="_Toc133836161" w:history="1">
         <w:r>
           <w:rPr>
             <w:rStyle w:val="Hyperlink"/>
@@ -261,7 +261,7 @@
             <w:noProof/>
             <w:webHidden/>
           </w:rPr>
-          <w:instrText xml:space="preserve"> PAGEREF _Toc133776751 \h </w:instrText>
+          <w:instrText xml:space="preserve"> PAGEREF _Toc133836161 \h </w:instrText>
         </w:r>
         <w:r>
           <w:rPr>
@@ -304,7 +304,7 @@
           <w:lang w:eastAsia="da-DK"/>
         </w:rPr>
       </w:pPr>
-      <w:hyperlink w:anchor="_Toc133776752" w:history="1">
+      <w:hyperlink w:anchor="_Toc133836162" w:history="1">
         <w:r>
           <w:rPr>
             <w:rStyle w:val="Hyperlink"/>
@@ -331,7 +331,7 @@
             <w:noProof/>
             <w:webHidden/>
           </w:rPr>
-          <w:instrText xml:space="preserve"> PAGEREF _Toc133776752 \h </w:instrText>
+          <w:instrText xml:space="preserve"> PAGEREF _Toc133836162 \h </w:instrText>
         </w:r>
         <w:r>
           <w:rPr>
@@ -374,7 +374,7 @@
           <w:lang w:eastAsia="da-DK"/>
         </w:rPr>
       </w:pPr>
-      <w:hyperlink w:anchor="_Toc133776753" w:history="1">
+      <w:hyperlink w:anchor="_Toc133836163" w:history="1">
         <w:r>
           <w:rPr>
             <w:rStyle w:val="Hyperlink"/>
@@ -402,7 +402,7 @@
             <w:noProof/>
             <w:webHidden/>
           </w:rPr>
-          <w:instrText xml:space="preserve"> PAGEREF _Toc133776753 \h </w:instrText>
+          <w:instrText xml:space="preserve"> PAGEREF _Toc133836163 \h </w:instrText>
         </w:r>
         <w:r>
           <w:rPr>
@@ -422,7 +422,7 @@
             <w:noProof/>
             <w:webHidden/>
           </w:rPr>
-          <w:t>21</w:t>
+          <w:t>22</w:t>
         </w:r>
         <w:r>
           <w:rPr>
@@ -445,7 +445,7 @@
           <w:lang w:eastAsia="da-DK"/>
         </w:rPr>
       </w:pPr>
-      <w:hyperlink w:anchor="_Toc133776754" w:history="1">
+      <w:hyperlink w:anchor="_Toc133836164" w:history="1">
         <w:r>
           <w:rPr>
             <w:rStyle w:val="Hyperlink"/>
@@ -473,7 +473,7 @@
             <w:noProof/>
             <w:webHidden/>
           </w:rPr>
-          <w:instrText xml:space="preserve"> PAGEREF _Toc133776754 \h </w:instrText>
+          <w:instrText xml:space="preserve"> PAGEREF _Toc133836164 \h </w:instrText>
         </w:r>
         <w:r>
           <w:rPr>
@@ -493,7 +493,7 @@
             <w:noProof/>
             <w:webHidden/>
           </w:rPr>
-          <w:t>24</w:t>
+          <w:t>25</w:t>
         </w:r>
         <w:r>
           <w:rPr>
@@ -516,7 +516,7 @@
           <w:lang w:eastAsia="da-DK"/>
         </w:rPr>
       </w:pPr>
-      <w:hyperlink w:anchor="_Toc133776755" w:history="1">
+      <w:hyperlink w:anchor="_Toc133836165" w:history="1">
         <w:r>
           <w:rPr>
             <w:rStyle w:val="Hyperlink"/>
@@ -544,7 +544,7 @@
             <w:noProof/>
             <w:webHidden/>
           </w:rPr>
-          <w:instrText xml:space="preserve"> PAGEREF _Toc133776755 \h </w:instrText>
+          <w:instrText xml:space="preserve"> PAGEREF _Toc133836165 \h </w:instrText>
         </w:r>
         <w:r>
           <w:rPr>
@@ -564,7 +564,7 @@
             <w:noProof/>
             <w:webHidden/>
           </w:rPr>
-          <w:t>28</w:t>
+          <w:t>29</w:t>
         </w:r>
         <w:r>
           <w:rPr>
@@ -587,7 +587,7 @@
           <w:lang w:eastAsia="da-DK"/>
         </w:rPr>
       </w:pPr>
-      <w:hyperlink w:anchor="_Toc133776756" w:history="1">
+      <w:hyperlink w:anchor="_Toc133836166" w:history="1">
         <w:r>
           <w:rPr>
             <w:rStyle w:val="Hyperlink"/>
@@ -614,7 +614,7 @@
             <w:noProof/>
             <w:webHidden/>
           </w:rPr>
-          <w:instrText xml:space="preserve"> PAGEREF _Toc133776756 \h </w:instrText>
+          <w:instrText xml:space="preserve"> PAGEREF _Toc133836166 \h </w:instrText>
         </w:r>
         <w:r>
           <w:rPr>
@@ -634,7 +634,7 @@
             <w:noProof/>
             <w:webHidden/>
           </w:rPr>
-          <w:t>35</w:t>
+          <w:t>36</w:t>
         </w:r>
         <w:r>
           <w:rPr>
@@ -661,7 +661,7 @@
       <w:pPr>
         <w:pStyle w:val="Overskrift1"/>
       </w:pPr>
-      <w:bookmarkStart w:id="0" w:name="_Toc133776751"/>
+      <w:bookmarkStart w:id="0" w:name="_Toc133836161"/>
       <w:r>
         <w:lastRenderedPageBreak/>
         <w:t>WebShop</w:t>
@@ -1302,7 +1302,6 @@
           <w:color w:val="000000"/>
           <w:sz w:val="19"/>
           <w:szCs w:val="19"/>
-          <w:lang w:val="en-US"/>
         </w:rPr>
         <w:t xml:space="preserve">    </w:t>
       </w:r>
@@ -3400,10 +3399,7 @@
         <w:t xml:space="preserve">Afprøv at den nye </w:t>
       </w:r>
       <w:r>
-        <w:t>Page</w:t>
-      </w:r>
-      <w:r>
-        <w:t xml:space="preserve"> </w:t>
+        <w:t xml:space="preserve">Page </w:t>
       </w:r>
       <w:r>
         <w:t>virker</w:t>
@@ -5787,10 +5783,7 @@
         <w:t xml:space="preserve">: Hvis en </w:t>
       </w:r>
       <w:r>
-        <w:t>Page</w:t>
-      </w:r>
-      <w:r>
-        <w:t xml:space="preserve"> </w:t>
+        <w:t xml:space="preserve">Page </w:t>
       </w:r>
       <w:r>
         <w:t xml:space="preserve">har til formål at modtage data fra brugeren, vil dette ofte blive ”indfanget” med properties </w:t>
@@ -25065,7 +25058,7 @@
       <w:pPr>
         <w:pStyle w:val="Overskrift1"/>
       </w:pPr>
-      <w:bookmarkStart w:id="1" w:name="_Toc133776752"/>
+      <w:bookmarkStart w:id="1" w:name="_Toc133836162"/>
       <w:r>
         <w:t>WebShop</w:t>
       </w:r>
@@ -27465,6 +27458,94 @@
         <w:t>-filerne?</w:t>
       </w:r>
     </w:p>
+    <w:p>
+      <w:r>
+        <w:rPr>
+          <w:b/>
+          <w:bCs/>
+        </w:rPr>
+        <w:t>NB</w:t>
+      </w:r>
+      <w:r>
+        <w:t xml:space="preserve">: Fandt du en (mulig) fejl ved din afprøvning af af appen…? Mere specifikt ved brug af </w:t>
+      </w:r>
+      <w:r>
+        <w:rPr>
+          <w:b/>
+          <w:bCs/>
+        </w:rPr>
+        <w:t>Delete</w:t>
+      </w:r>
+      <w:r>
+        <w:t xml:space="preserve">…? Hvis ikke, så prøv at slette et af de </w:t>
+      </w:r>
+      <w:r>
+        <w:rPr>
+          <w:b/>
+          <w:bCs/>
+        </w:rPr>
+        <w:t>Products</w:t>
+      </w:r>
+      <w:r>
+        <w:t xml:space="preserve">, som blev oprettet ved kørsel af SQL-scriptet i </w:t>
+      </w:r>
+      <w:r>
+        <w:rPr>
+          <w:b/>
+          <w:bCs/>
+        </w:rPr>
+        <w:t>DBScript.sql</w:t>
+      </w:r>
+      <w:r>
+        <w:t xml:space="preserve">. Det går ikke så godt </w:t>
+      </w:r>
+      <w:r>
+        <w:rPr>
+          <mc:AlternateContent>
+            <mc:Choice Requires="w16se"/>
+            <mc:Fallback>
+              <w:rFonts w:ascii="Segoe UI Emoji" w:eastAsia="Segoe UI Emoji" w:hAnsi="Segoe UI Emoji" w:cs="Segoe UI Emoji"/>
+            </mc:Fallback>
+          </mc:AlternateContent>
+        </w:rPr>
+        <mc:AlternateContent>
+          <mc:Choice Requires="w16se">
+            <w16se:symEx w16se:font="Segoe UI Emoji" w16se:char="1F610"/>
+          </mc:Choice>
+          <mc:Fallback>
+            <w:t>😐</w:t>
+          </mc:Fallback>
+        </mc:AlternateContent>
+      </w:r>
+      <w:r>
+        <w:t xml:space="preserve">. Hvad er problemet mon…? Prøv at oprette et helt nyt </w:t>
+      </w:r>
+      <w:r>
+        <w:rPr>
+          <w:b/>
+          <w:bCs/>
+        </w:rPr>
+        <w:t>Product</w:t>
+      </w:r>
+      <w:r>
+        <w:t xml:space="preserve">, og prøv så efterfølgende at slette det. Gik det godt? Vi ser nærmere på problemet i næste opgave, men hvis du har mod på det, så prøv at se </w:t>
+      </w:r>
+      <w:r>
+        <w:t xml:space="preserve">lidt </w:t>
+      </w:r>
+      <w:r>
+        <w:t>nærmere på relationerne mellem tabellerne i databasen. Her kan der være et hint om, hvad pro</w:t>
+      </w:r>
+      <w:r>
+        <w:softHyphen/>
+      </w:r>
+      <w:r>
+        <w:t>blemet</w:t>
+      </w:r>
+      <w:r>
+        <w:t xml:space="preserve"> er.</w:t>
+      </w:r>
+    </w:p>
     <w:p/>
     <w:p>
       <w:pPr>
@@ -27897,6 +27978,42 @@
       <w:r>
         <w:t>.</w:t>
       </w:r>
+      <w:r>
+        <w:t xml:space="preserve"> </w:t>
+      </w:r>
+      <w:r>
+        <w:rPr>
+          <w:b/>
+          <w:bCs/>
+        </w:rPr>
+        <w:t>NB</w:t>
+      </w:r>
+      <w:r>
+        <w:t xml:space="preserve">: Du vil kunne opleve en fejl ved </w:t>
+      </w:r>
+      <w:r>
+        <w:rPr>
+          <w:b/>
+          <w:bCs/>
+        </w:rPr>
+        <w:t>Delete</w:t>
+      </w:r>
+      <w:r>
+        <w:t xml:space="preserve">, som svarer meget til hvad vi så for sletning af </w:t>
+      </w:r>
+      <w:r>
+        <w:rPr>
+          <w:b/>
+          <w:bCs/>
+        </w:rPr>
+        <w:t>Products</w:t>
+      </w:r>
+      <w:r>
+        <w:t>.</w:t>
+      </w:r>
+      <w:r>
+        <w:t xml:space="preserve"> Som sagt ser vi nærmere på dette problem i den næste opgave.</w:t>
+      </w:r>
     </w:p>
     <w:p/>
     <w:p>
@@ -27967,12 +28084,15 @@
     <w:p>
       <w:pPr>
         <w:pStyle w:val="Listeafsnit"/>
+        <w:keepNext/>
+        <w:keepLines/>
         <w:numPr>
           <w:ilvl w:val="0"/>
           <w:numId w:val="14"/>
         </w:numPr>
       </w:pPr>
       <w:r>
+        <w:lastRenderedPageBreak/>
         <w:t xml:space="preserve">Hvordan ved </w:t>
       </w:r>
       <w:r>
@@ -27999,6 +28119,8 @@
     <w:p>
       <w:pPr>
         <w:pStyle w:val="Listeafsnit"/>
+        <w:keepNext/>
+        <w:keepLines/>
         <w:numPr>
           <w:ilvl w:val="0"/>
           <w:numId w:val="14"/>
@@ -28011,6 +28133,8 @@
     <w:p>
       <w:pPr>
         <w:pStyle w:val="Listeafsnit"/>
+        <w:keepNext/>
+        <w:keepLines/>
         <w:numPr>
           <w:ilvl w:val="0"/>
           <w:numId w:val="14"/>
@@ -28029,6 +28153,8 @@
     <w:p>
       <w:pPr>
         <w:pStyle w:val="Listeafsnit"/>
+        <w:keepNext/>
+        <w:keepLines/>
         <w:numPr>
           <w:ilvl w:val="0"/>
           <w:numId w:val="14"/>
@@ -28047,6 +28173,8 @@
     <w:p>
       <w:pPr>
         <w:pStyle w:val="Listeafsnit"/>
+        <w:keepNext/>
+        <w:keepLines/>
         <w:numPr>
           <w:ilvl w:val="0"/>
           <w:numId w:val="14"/>
@@ -28065,6 +28193,8 @@
     <w:p>
       <w:pPr>
         <w:pStyle w:val="Listeafsnit"/>
+        <w:keepNext/>
+        <w:keepLines/>
         <w:numPr>
           <w:ilvl w:val="0"/>
           <w:numId w:val="14"/>
@@ -28095,6 +28225,10 @@
       </w:r>
     </w:p>
     <w:p>
+      <w:pPr>
+        <w:keepNext/>
+        <w:keepLines/>
+      </w:pPr>
       <w:r>
         <w:t>Hvis du ikke føler du kan svare på disse spørgsmål, bør du tage en runde mere med at forstå de base-klasser, som de konkrete PageModel-klasser arver fra.</w:t>
       </w:r>
@@ -28119,7 +28253,7 @@
           <w:lang w:val="en-US"/>
         </w:rPr>
       </w:pPr>
-      <w:bookmarkStart w:id="2" w:name="_Toc133776753"/>
+      <w:bookmarkStart w:id="2" w:name="_Toc133836163"/>
       <w:r>
         <w:rPr>
           <w:lang w:val="en-US"/>
@@ -29146,24 +29280,15 @@
         <w:pStyle w:val="Overskrift2"/>
       </w:pPr>
       <w:r>
-        <w:t xml:space="preserve">Trin </w:t>
-      </w:r>
-      <w:r>
-        <w:t>4</w:t>
-      </w:r>
-      <w:r>
-        <w:t xml:space="preserve"> (</w:t>
-      </w:r>
-      <w:r>
-        <w:t>Et problem med Delete</w:t>
-      </w:r>
-      <w:r>
-        <w:t>)</w:t>
-      </w:r>
-    </w:p>
-    <w:p>
-      <w:r>
-        <w:t xml:space="preserve">Opdagede du et problem med </w:t>
+        <w:t>Trin 4 (Et problem med Delete)</w:t>
+      </w:r>
+    </w:p>
+    <w:p>
+      <w:r>
+        <w:t xml:space="preserve">Vi har jo et udestående </w:t>
+      </w:r>
+      <w:r>
+        <w:t xml:space="preserve">problem med </w:t>
       </w:r>
       <w:r>
         <w:rPr>
@@ -29193,11 +29318,23 @@
         <w:t>Customer</w:t>
       </w:r>
       <w:r>
-        <w:t>…? Hvis ikke, så er pro</w:t>
+        <w:t xml:space="preserve">… </w:t>
+      </w:r>
+      <w:r>
+        <w:t>P</w:t>
+      </w:r>
+      <w:r>
+        <w:t>ro</w:t>
       </w:r>
       <w:r>
         <w:softHyphen/>
-        <w:t xml:space="preserve">blemet følgende: Når vi har en </w:t>
+        <w:t xml:space="preserve">blemet </w:t>
+      </w:r>
+      <w:r>
+        <w:t xml:space="preserve">er </w:t>
+      </w:r>
+      <w:r>
+        <w:t xml:space="preserve">følgende: Når vi har en </w:t>
       </w:r>
       <w:r>
         <w:rPr>
@@ -29341,10 +29478,7 @@
         <w:t>Orders</w:t>
       </w:r>
       <w:r>
-        <w:t>-property! Så reglen må være: E</w:t>
-      </w:r>
-      <w:r>
-        <w:t xml:space="preserve">n </w:t>
+        <w:t xml:space="preserve">-property! Så reglen må være: En </w:t>
       </w:r>
       <w:r>
         <w:rPr>
@@ -29383,6 +29517,7 @@
         <w:t xml:space="preserve"> er tom.</w:t>
       </w:r>
     </w:p>
+    <w:p/>
     <w:p>
       <w:r>
         <w:t xml:space="preserve">Dette implementer vi ved et par små ændringer: Tilføj en ny property til </w:t>
@@ -29410,7 +29545,6 @@
           <w:color w:val="000000"/>
           <w:sz w:val="19"/>
           <w:szCs w:val="19"/>
-          <w:lang w:val="en-US"/>
         </w:rPr>
         <w:t xml:space="preserve">  </w:t>
       </w:r>
@@ -29589,62 +29723,152 @@
     </w:p>
     <w:p>
       <w:r>
-        <w:t>Endelig skal vi tilrette</w:t>
-      </w:r>
-      <w:r>
+        <w:t xml:space="preserve">Endelig skal vi tilrette </w:t>
+      </w:r>
+      <w:r>
+        <w:rPr>
+          <w:b/>
+          <w:bCs/>
+        </w:rPr>
+        <w:t>All.cshtml</w:t>
+      </w:r>
+      <w:r>
+        <w:t xml:space="preserve"> for både </w:t>
+      </w:r>
+      <w:r>
+        <w:rPr>
+          <w:b/>
+          <w:bCs/>
+        </w:rPr>
+        <w:t>Product</w:t>
+      </w:r>
+      <w:r>
+        <w:t xml:space="preserve"> og </w:t>
+      </w:r>
+      <w:r>
+        <w:rPr>
+          <w:b/>
+          <w:bCs/>
+        </w:rPr>
+        <w:t>Customer</w:t>
+      </w:r>
+      <w:r>
+        <w:t>:</w:t>
+      </w:r>
+    </w:p>
+    <w:p>
+      <w:pPr>
+        <w:autoSpaceDE w:val="0"/>
+        <w:autoSpaceDN w:val="0"/>
+        <w:adjustRightInd w:val="0"/>
+        <w:spacing w:after="0" w:line="240" w:lineRule="auto"/>
+        <w:rPr>
+          <w:rFonts w:ascii="Cascadia Mono" w:hAnsi="Cascadia Mono" w:cs="Cascadia Mono"/>
+          <w:color w:val="000000"/>
+          <w:sz w:val="19"/>
+          <w:szCs w:val="19"/>
+          <w:lang w:val="en-US"/>
+        </w:rPr>
+      </w:pPr>
+      <w:r>
+        <w:rPr>
+          <w:rFonts w:ascii="Cascadia Mono" w:hAnsi="Cascadia Mono" w:cs="Cascadia Mono"/>
+          <w:color w:val="000000"/>
+          <w:sz w:val="19"/>
+          <w:szCs w:val="19"/>
+        </w:rPr>
         <w:t xml:space="preserve"> </w:t>
       </w:r>
       <w:r>
         <w:rPr>
-          <w:b/>
-          <w:bCs/>
-        </w:rPr>
-        <w:t>All.cshtml</w:t>
-      </w:r>
-      <w:r>
-        <w:t xml:space="preserve"> for</w:t>
-      </w:r>
-      <w:r>
-        <w:t xml:space="preserve"> både</w:t>
-      </w:r>
-      <w:r>
+          <w:rFonts w:ascii="Cascadia Mono" w:hAnsi="Cascadia Mono" w:cs="Cascadia Mono"/>
+          <w:color w:val="000000"/>
+          <w:sz w:val="19"/>
+          <w:szCs w:val="19"/>
+          <w:lang w:val="en-US"/>
+        </w:rPr>
+        <w:t>@</w:t>
+      </w:r>
+      <w:r>
+        <w:rPr>
+          <w:rFonts w:ascii="Cascadia Mono" w:hAnsi="Cascadia Mono" w:cs="Cascadia Mono"/>
+          <w:color w:val="0000FF"/>
+          <w:sz w:val="19"/>
+          <w:szCs w:val="19"/>
+          <w:lang w:val="en-US"/>
+        </w:rPr>
+        <w:t>if</w:t>
+      </w:r>
+      <w:r>
+        <w:rPr>
+          <w:rFonts w:ascii="Cascadia Mono" w:hAnsi="Cascadia Mono" w:cs="Cascadia Mono"/>
+          <w:color w:val="000000"/>
+          <w:sz w:val="19"/>
+          <w:szCs w:val="19"/>
+          <w:lang w:val="en-US"/>
+        </w:rPr>
+        <w:t xml:space="preserve"> (!customer.HasAnyOrders)</w:t>
+      </w:r>
+    </w:p>
+    <w:p>
+      <w:pPr>
+        <w:autoSpaceDE w:val="0"/>
+        <w:autoSpaceDN w:val="0"/>
+        <w:adjustRightInd w:val="0"/>
+        <w:spacing w:after="0" w:line="240" w:lineRule="auto"/>
+        <w:rPr>
+          <w:rFonts w:ascii="Cascadia Mono" w:hAnsi="Cascadia Mono" w:cs="Cascadia Mono"/>
+          <w:color w:val="000000"/>
+          <w:sz w:val="19"/>
+          <w:szCs w:val="19"/>
+          <w:lang w:val="en-US"/>
+        </w:rPr>
+      </w:pPr>
+      <w:r>
+        <w:rPr>
+          <w:rFonts w:ascii="Cascadia Mono" w:hAnsi="Cascadia Mono" w:cs="Cascadia Mono"/>
+          <w:color w:val="000000"/>
+          <w:sz w:val="19"/>
+          <w:szCs w:val="19"/>
+          <w:lang w:val="en-US"/>
+        </w:rPr>
         <w:t xml:space="preserve"> </w:t>
       </w:r>
       <w:r>
         <w:rPr>
-          <w:b/>
-          <w:bCs/>
-        </w:rPr>
-        <w:t>Product</w:t>
-      </w:r>
-      <w:r>
-        <w:t xml:space="preserve"> og </w:t>
-      </w:r>
-      <w:r>
-        <w:rPr>
-          <w:b/>
-          <w:bCs/>
-        </w:rPr>
-        <w:t>Customer</w:t>
-      </w:r>
-      <w:r>
-        <w:t>:</w:t>
-      </w:r>
-    </w:p>
-    <w:p>
-      <w:pPr>
-        <w:autoSpaceDE w:val="0"/>
-        <w:autoSpaceDN w:val="0"/>
-        <w:adjustRightInd w:val="0"/>
-        <w:spacing w:after="0" w:line="240" w:lineRule="auto"/>
-        <w:rPr>
-          <w:rFonts w:ascii="Cascadia Mono" w:hAnsi="Cascadia Mono" w:cs="Cascadia Mono"/>
-          <w:color w:val="000000"/>
-          <w:sz w:val="19"/>
-          <w:szCs w:val="19"/>
-          <w:lang w:val="en-US"/>
-        </w:rPr>
-      </w:pPr>
+          <w:rFonts w:ascii="Cascadia Mono" w:hAnsi="Cascadia Mono" w:cs="Cascadia Mono"/>
+          <w:color w:val="000000"/>
+          <w:sz w:val="19"/>
+          <w:szCs w:val="19"/>
+          <w:lang w:val="en-US"/>
+        </w:rPr>
+        <w:t>{</w:t>
+      </w:r>
+    </w:p>
+    <w:p>
+      <w:pPr>
+        <w:autoSpaceDE w:val="0"/>
+        <w:autoSpaceDN w:val="0"/>
+        <w:adjustRightInd w:val="0"/>
+        <w:spacing w:after="0" w:line="240" w:lineRule="auto"/>
+        <w:rPr>
+          <w:rFonts w:ascii="Cascadia Mono" w:hAnsi="Cascadia Mono" w:cs="Cascadia Mono"/>
+          <w:color w:val="000000"/>
+          <w:sz w:val="19"/>
+          <w:szCs w:val="19"/>
+          <w:lang w:val="en-US"/>
+        </w:rPr>
+      </w:pPr>
+      <w:r>
+        <w:rPr>
+          <w:rFonts w:ascii="Cascadia Mono" w:hAnsi="Cascadia Mono" w:cs="Cascadia Mono"/>
+          <w:color w:val="000000"/>
+          <w:sz w:val="19"/>
+          <w:szCs w:val="19"/>
+          <w:lang w:val="en-US"/>
+        </w:rPr>
+        <w:t xml:space="preserve">  </w:t>
+      </w:r>
       <w:r>
         <w:rPr>
           <w:rFonts w:ascii="Cascadia Mono" w:hAnsi="Cascadia Mono" w:cs="Cascadia Mono"/>
@@ -29658,45 +29882,25 @@
       <w:r>
         <w:rPr>
           <w:rFonts w:ascii="Cascadia Mono" w:hAnsi="Cascadia Mono" w:cs="Cascadia Mono"/>
-          <w:color w:val="000000"/>
-          <w:sz w:val="19"/>
-          <w:szCs w:val="19"/>
-        </w:rPr>
-        <w:t>@</w:t>
-      </w:r>
-      <w:r>
-        <w:rPr>
-          <w:rFonts w:ascii="Cascadia Mono" w:hAnsi="Cascadia Mono" w:cs="Cascadia Mono"/>
-          <w:color w:val="0000FF"/>
-          <w:sz w:val="19"/>
-          <w:szCs w:val="19"/>
-        </w:rPr>
-        <w:t>if</w:t>
-      </w:r>
-      <w:r>
-        <w:rPr>
-          <w:rFonts w:ascii="Cascadia Mono" w:hAnsi="Cascadia Mono" w:cs="Cascadia Mono"/>
-          <w:color w:val="000000"/>
-          <w:sz w:val="19"/>
-          <w:szCs w:val="19"/>
-        </w:rPr>
-        <w:t xml:space="preserve"> (!customer.HasAnyOrders)</w:t>
-      </w:r>
-    </w:p>
-    <w:p>
-      <w:pPr>
-        <w:autoSpaceDE w:val="0"/>
-        <w:autoSpaceDN w:val="0"/>
-        <w:adjustRightInd w:val="0"/>
-        <w:spacing w:after="0" w:line="240" w:lineRule="auto"/>
-        <w:rPr>
-          <w:rFonts w:ascii="Cascadia Mono" w:hAnsi="Cascadia Mono" w:cs="Cascadia Mono"/>
-          <w:color w:val="000000"/>
-          <w:sz w:val="19"/>
-          <w:szCs w:val="19"/>
-          <w:lang w:val="en-US"/>
-        </w:rPr>
-      </w:pPr>
+          <w:color w:val="0000FF"/>
+          <w:sz w:val="19"/>
+          <w:szCs w:val="19"/>
+          <w:lang w:val="en-US"/>
+        </w:rPr>
+        <w:t>&lt;</w:t>
+      </w:r>
+      <w:r>
+        <w:rPr>
+          <w:rFonts w:ascii="Cascadia Mono" w:hAnsi="Cascadia Mono" w:cs="Cascadia Mono"/>
+          <w:b/>
+          <w:bCs/>
+          <w:color w:val="800080"/>
+          <w:sz w:val="19"/>
+          <w:szCs w:val="19"/>
+          <w:lang w:val="en-US"/>
+        </w:rPr>
+        <w:t>a</w:t>
+      </w:r>
       <w:r>
         <w:rPr>
           <w:rFonts w:ascii="Cascadia Mono" w:hAnsi="Cascadia Mono" w:cs="Cascadia Mono"/>
@@ -29710,28 +29914,68 @@
       <w:r>
         <w:rPr>
           <w:rFonts w:ascii="Cascadia Mono" w:hAnsi="Cascadia Mono" w:cs="Cascadia Mono"/>
-          <w:color w:val="000000"/>
-          <w:sz w:val="19"/>
-          <w:szCs w:val="19"/>
-          <w:lang w:val="en-US"/>
-        </w:rPr>
-        <w:t>{</w:t>
-      </w:r>
-    </w:p>
-    <w:p>
-      <w:pPr>
-        <w:autoSpaceDE w:val="0"/>
-        <w:autoSpaceDN w:val="0"/>
-        <w:adjustRightInd w:val="0"/>
-        <w:spacing w:after="0" w:line="240" w:lineRule="auto"/>
-        <w:rPr>
-          <w:rFonts w:ascii="Cascadia Mono" w:hAnsi="Cascadia Mono" w:cs="Cascadia Mono"/>
-          <w:color w:val="000000"/>
-          <w:sz w:val="19"/>
-          <w:szCs w:val="19"/>
-          <w:lang w:val="en-US"/>
-        </w:rPr>
-      </w:pPr>
+          <w:color w:val="FF0000"/>
+          <w:sz w:val="19"/>
+          <w:szCs w:val="19"/>
+          <w:lang w:val="en-US"/>
+        </w:rPr>
+        <w:t>class</w:t>
+      </w:r>
+      <w:r>
+        <w:rPr>
+          <w:rFonts w:ascii="Cascadia Mono" w:hAnsi="Cascadia Mono" w:cs="Cascadia Mono"/>
+          <w:color w:val="0000FF"/>
+          <w:sz w:val="19"/>
+          <w:szCs w:val="19"/>
+          <w:lang w:val="en-US"/>
+        </w:rPr>
+        <w:t>="btn btn-outline-danger btn-sm"</w:t>
+      </w:r>
+      <w:r>
+        <w:rPr>
+          <w:rFonts w:ascii="Cascadia Mono" w:hAnsi="Cascadia Mono" w:cs="Cascadia Mono"/>
+          <w:color w:val="000000"/>
+          <w:sz w:val="19"/>
+          <w:szCs w:val="19"/>
+          <w:lang w:val="en-US"/>
+        </w:rPr>
+        <w:t xml:space="preserve"> </w:t>
+      </w:r>
+    </w:p>
+    <w:p>
+      <w:pPr>
+        <w:autoSpaceDE w:val="0"/>
+        <w:autoSpaceDN w:val="0"/>
+        <w:adjustRightInd w:val="0"/>
+        <w:spacing w:after="0" w:line="240" w:lineRule="auto"/>
+        <w:rPr>
+          <w:rFonts w:ascii="Cascadia Mono" w:hAnsi="Cascadia Mono" w:cs="Cascadia Mono"/>
+          <w:color w:val="000000"/>
+          <w:sz w:val="19"/>
+          <w:szCs w:val="19"/>
+          <w:lang w:val="en-US"/>
+        </w:rPr>
+      </w:pPr>
+      <w:r>
+        <w:rPr>
+          <w:rFonts w:ascii="Cascadia Mono" w:hAnsi="Cascadia Mono" w:cs="Cascadia Mono"/>
+          <w:color w:val="000000"/>
+          <w:sz w:val="19"/>
+          <w:szCs w:val="19"/>
+          <w:lang w:val="en-US"/>
+        </w:rPr>
+        <w:t xml:space="preserve">   </w:t>
+      </w:r>
+      <w:r>
+        <w:rPr>
+          <w:rFonts w:ascii="Cascadia Mono" w:hAnsi="Cascadia Mono" w:cs="Cascadia Mono"/>
+          <w:color w:val="000000"/>
+          <w:sz w:val="19"/>
+          <w:szCs w:val="19"/>
+          <w:lang w:val="en-US"/>
+        </w:rPr>
+        <w:t xml:space="preserve"> </w:t>
+      </w:r>
       <w:r>
         <w:rPr>
           <w:rFonts w:ascii="Cascadia Mono" w:hAnsi="Cascadia Mono" w:cs="Cascadia Mono"/>
@@ -29745,6 +29989,26 @@
       <w:r>
         <w:rPr>
           <w:rFonts w:ascii="Cascadia Mono" w:hAnsi="Cascadia Mono" w:cs="Cascadia Mono"/>
+          <w:color w:val="FF0000"/>
+          <w:sz w:val="19"/>
+          <w:szCs w:val="19"/>
+          <w:lang w:val="en-US"/>
+        </w:rPr>
+        <w:t>type</w:t>
+      </w:r>
+      <w:r>
+        <w:rPr>
+          <w:rFonts w:ascii="Cascadia Mono" w:hAnsi="Cascadia Mono" w:cs="Cascadia Mono"/>
+          <w:color w:val="0000FF"/>
+          <w:sz w:val="19"/>
+          <w:szCs w:val="19"/>
+          <w:lang w:val="en-US"/>
+        </w:rPr>
+        <w:t>="button"</w:t>
+      </w:r>
+      <w:r>
+        <w:rPr>
+          <w:rFonts w:ascii="Cascadia Mono" w:hAnsi="Cascadia Mono" w:cs="Cascadia Mono"/>
           <w:color w:val="000000"/>
           <w:sz w:val="19"/>
           <w:szCs w:val="19"/>
@@ -29752,16 +30016,96 @@
         </w:rPr>
         <w:t xml:space="preserve"> </w:t>
       </w:r>
-      <w:r>
-        <w:rPr>
-          <w:rFonts w:ascii="Cascadia Mono" w:hAnsi="Cascadia Mono" w:cs="Cascadia Mono"/>
-          <w:color w:val="0000FF"/>
-          <w:sz w:val="19"/>
-          <w:szCs w:val="19"/>
-          <w:lang w:val="en-US"/>
-        </w:rPr>
-        <w:t>&lt;</w:t>
-      </w:r>
+    </w:p>
+    <w:p>
+      <w:pPr>
+        <w:autoSpaceDE w:val="0"/>
+        <w:autoSpaceDN w:val="0"/>
+        <w:adjustRightInd w:val="0"/>
+        <w:spacing w:after="0" w:line="240" w:lineRule="auto"/>
+        <w:rPr>
+          <w:rFonts w:ascii="Cascadia Mono" w:hAnsi="Cascadia Mono" w:cs="Cascadia Mono"/>
+          <w:color w:val="000000"/>
+          <w:sz w:val="19"/>
+          <w:szCs w:val="19"/>
+          <w:lang w:val="en-US"/>
+        </w:rPr>
+      </w:pPr>
+      <w:r>
+        <w:rPr>
+          <w:rFonts w:ascii="Cascadia Mono" w:hAnsi="Cascadia Mono" w:cs="Cascadia Mono"/>
+          <w:color w:val="000000"/>
+          <w:sz w:val="19"/>
+          <w:szCs w:val="19"/>
+          <w:lang w:val="en-US"/>
+        </w:rPr>
+        <w:t xml:space="preserve">    </w:t>
+      </w:r>
+      <w:r>
+        <w:rPr>
+          <w:rFonts w:ascii="Cascadia Mono" w:hAnsi="Cascadia Mono" w:cs="Cascadia Mono"/>
+          <w:color w:val="000000"/>
+          <w:sz w:val="19"/>
+          <w:szCs w:val="19"/>
+          <w:lang w:val="en-US"/>
+        </w:rPr>
+        <w:t xml:space="preserve"> </w:t>
+      </w:r>
+      <w:r>
+        <w:rPr>
+          <w:rFonts w:ascii="Cascadia Mono" w:hAnsi="Cascadia Mono" w:cs="Cascadia Mono"/>
+          <w:color w:val="000000"/>
+          <w:sz w:val="19"/>
+          <w:szCs w:val="19"/>
+          <w:lang w:val="en-US"/>
+        </w:rPr>
+        <w:t xml:space="preserve"> </w:t>
+      </w:r>
+      <w:r>
+        <w:rPr>
+          <w:rFonts w:ascii="Cascadia Mono" w:hAnsi="Cascadia Mono" w:cs="Cascadia Mono"/>
+          <w:color w:val="FF0000"/>
+          <w:sz w:val="19"/>
+          <w:szCs w:val="19"/>
+          <w:lang w:val="en-US"/>
+        </w:rPr>
+        <w:t>title</w:t>
+      </w:r>
+      <w:r>
+        <w:rPr>
+          <w:rFonts w:ascii="Cascadia Mono" w:hAnsi="Cascadia Mono" w:cs="Cascadia Mono"/>
+          <w:color w:val="0000FF"/>
+          <w:sz w:val="19"/>
+          <w:szCs w:val="19"/>
+          <w:lang w:val="en-US"/>
+        </w:rPr>
+        <w:t>="Delete"</w:t>
+      </w:r>
+      <w:r>
+        <w:rPr>
+          <w:rFonts w:ascii="Cascadia Mono" w:hAnsi="Cascadia Mono" w:cs="Cascadia Mono"/>
+          <w:color w:val="000000"/>
+          <w:sz w:val="19"/>
+          <w:szCs w:val="19"/>
+          <w:lang w:val="en-US"/>
+        </w:rPr>
+        <w:t xml:space="preserve"> </w:t>
+      </w:r>
+    </w:p>
+    <w:p>
+      <w:pPr>
+        <w:autoSpaceDE w:val="0"/>
+        <w:autoSpaceDN w:val="0"/>
+        <w:adjustRightInd w:val="0"/>
+        <w:spacing w:after="0" w:line="240" w:lineRule="auto"/>
+        <w:rPr>
+          <w:rFonts w:ascii="Cascadia Mono" w:hAnsi="Cascadia Mono" w:cs="Cascadia Mono"/>
+          <w:color w:val="000000"/>
+          <w:sz w:val="19"/>
+          <w:szCs w:val="19"/>
+          <w:lang w:val="en-US"/>
+        </w:rPr>
+      </w:pPr>
       <w:r>
         <w:rPr>
           <w:rFonts w:ascii="Cascadia Mono" w:hAnsi="Cascadia Mono" w:cs="Cascadia Mono"/>
@@ -29772,483 +30116,266 @@
           <w:szCs w:val="19"/>
           <w:lang w:val="en-US"/>
         </w:rPr>
+        <w:t xml:space="preserve">     </w:t>
+      </w:r>
+      <w:r>
+        <w:rPr>
+          <w:rFonts w:ascii="Cascadia Mono" w:hAnsi="Cascadia Mono" w:cs="Cascadia Mono"/>
+          <w:b/>
+          <w:bCs/>
+          <w:color w:val="800080"/>
+          <w:sz w:val="19"/>
+          <w:szCs w:val="19"/>
+          <w:lang w:val="en-US"/>
+        </w:rPr>
+        <w:t xml:space="preserve"> </w:t>
+      </w:r>
+      <w:r>
+        <w:rPr>
+          <w:rFonts w:ascii="Cascadia Mono" w:hAnsi="Cascadia Mono" w:cs="Cascadia Mono"/>
+          <w:b/>
+          <w:bCs/>
+          <w:color w:val="800080"/>
+          <w:sz w:val="19"/>
+          <w:szCs w:val="19"/>
+          <w:lang w:val="en-US"/>
+        </w:rPr>
+        <w:t>asp-page</w:t>
+      </w:r>
+      <w:r>
+        <w:rPr>
+          <w:rFonts w:ascii="Cascadia Mono" w:hAnsi="Cascadia Mono" w:cs="Cascadia Mono"/>
+          <w:color w:val="0000FF"/>
+          <w:sz w:val="19"/>
+          <w:szCs w:val="19"/>
+          <w:lang w:val="en-US"/>
+        </w:rPr>
+        <w:t>="Delete"</w:t>
+      </w:r>
+      <w:r>
+        <w:rPr>
+          <w:rFonts w:ascii="Cascadia Mono" w:hAnsi="Cascadia Mono" w:cs="Cascadia Mono"/>
+          <w:color w:val="000000"/>
+          <w:sz w:val="19"/>
+          <w:szCs w:val="19"/>
+          <w:lang w:val="en-US"/>
+        </w:rPr>
+        <w:t xml:space="preserve"> </w:t>
+      </w:r>
+    </w:p>
+    <w:p>
+      <w:pPr>
+        <w:autoSpaceDE w:val="0"/>
+        <w:autoSpaceDN w:val="0"/>
+        <w:adjustRightInd w:val="0"/>
+        <w:spacing w:after="0" w:line="240" w:lineRule="auto"/>
+        <w:rPr>
+          <w:rFonts w:ascii="Cascadia Mono" w:hAnsi="Cascadia Mono" w:cs="Cascadia Mono"/>
+          <w:color w:val="0000FF"/>
+          <w:sz w:val="19"/>
+          <w:szCs w:val="19"/>
+          <w:lang w:val="en-US"/>
+        </w:rPr>
+      </w:pPr>
+      <w:r>
+        <w:rPr>
+          <w:rFonts w:ascii="Cascadia Mono" w:hAnsi="Cascadia Mono" w:cs="Cascadia Mono"/>
+          <w:color w:val="000000"/>
+          <w:sz w:val="19"/>
+          <w:szCs w:val="19"/>
+          <w:lang w:val="en-US"/>
+        </w:rPr>
+        <w:t xml:space="preserve">     </w:t>
+      </w:r>
+      <w:r>
+        <w:rPr>
+          <w:rFonts w:ascii="Cascadia Mono" w:hAnsi="Cascadia Mono" w:cs="Cascadia Mono"/>
+          <w:color w:val="000000"/>
+          <w:sz w:val="19"/>
+          <w:szCs w:val="19"/>
+          <w:lang w:val="en-US"/>
+        </w:rPr>
+        <w:t xml:space="preserve"> </w:t>
+      </w:r>
+      <w:r>
+        <w:rPr>
+          <w:rFonts w:ascii="Cascadia Mono" w:hAnsi="Cascadia Mono" w:cs="Cascadia Mono"/>
+          <w:b/>
+          <w:bCs/>
+          <w:color w:val="800080"/>
+          <w:sz w:val="19"/>
+          <w:szCs w:val="19"/>
+          <w:lang w:val="en-US"/>
+        </w:rPr>
+        <w:t>asp-route-id</w:t>
+      </w:r>
+      <w:r>
+        <w:rPr>
+          <w:rFonts w:ascii="Cascadia Mono" w:hAnsi="Cascadia Mono" w:cs="Cascadia Mono"/>
+          <w:color w:val="0000FF"/>
+          <w:sz w:val="19"/>
+          <w:szCs w:val="19"/>
+          <w:lang w:val="en-US"/>
+        </w:rPr>
+        <w:t>="</w:t>
+      </w:r>
+      <w:r>
+        <w:rPr>
+          <w:rFonts w:ascii="Cascadia Mono" w:hAnsi="Cascadia Mono" w:cs="Cascadia Mono"/>
+          <w:color w:val="000000"/>
+          <w:sz w:val="19"/>
+          <w:szCs w:val="19"/>
+          <w:lang w:val="en-US"/>
+        </w:rPr>
+        <w:t>@customer.Id</w:t>
+      </w:r>
+      <w:r>
+        <w:rPr>
+          <w:rFonts w:ascii="Cascadia Mono" w:hAnsi="Cascadia Mono" w:cs="Cascadia Mono"/>
+          <w:color w:val="0000FF"/>
+          <w:sz w:val="19"/>
+          <w:szCs w:val="19"/>
+          <w:lang w:val="en-US"/>
+        </w:rPr>
+        <w:t>"&gt;&lt;</w:t>
+      </w:r>
+      <w:r>
+        <w:rPr>
+          <w:rFonts w:ascii="Cascadia Mono" w:hAnsi="Cascadia Mono" w:cs="Cascadia Mono"/>
+          <w:color w:val="800000"/>
+          <w:sz w:val="19"/>
+          <w:szCs w:val="19"/>
+          <w:lang w:val="en-US"/>
+        </w:rPr>
+        <w:t>i</w:t>
+      </w:r>
+      <w:r>
+        <w:rPr>
+          <w:rFonts w:ascii="Cascadia Mono" w:hAnsi="Cascadia Mono" w:cs="Cascadia Mono"/>
+          <w:color w:val="000000"/>
+          <w:sz w:val="19"/>
+          <w:szCs w:val="19"/>
+          <w:lang w:val="en-US"/>
+        </w:rPr>
+        <w:t xml:space="preserve"> </w:t>
+      </w:r>
+      <w:r>
+        <w:rPr>
+          <w:rFonts w:ascii="Cascadia Mono" w:hAnsi="Cascadia Mono" w:cs="Cascadia Mono"/>
+          <w:color w:val="FF0000"/>
+          <w:sz w:val="19"/>
+          <w:szCs w:val="19"/>
+          <w:lang w:val="en-US"/>
+        </w:rPr>
+        <w:t>class</w:t>
+      </w:r>
+      <w:r>
+        <w:rPr>
+          <w:rFonts w:ascii="Cascadia Mono" w:hAnsi="Cascadia Mono" w:cs="Cascadia Mono"/>
+          <w:color w:val="0000FF"/>
+          <w:sz w:val="19"/>
+          <w:szCs w:val="19"/>
+          <w:lang w:val="en-US"/>
+        </w:rPr>
+        <w:t>="fa fa-trash"&gt;&lt;/</w:t>
+      </w:r>
+      <w:r>
+        <w:rPr>
+          <w:rFonts w:ascii="Cascadia Mono" w:hAnsi="Cascadia Mono" w:cs="Cascadia Mono"/>
+          <w:color w:val="800000"/>
+          <w:sz w:val="19"/>
+          <w:szCs w:val="19"/>
+          <w:lang w:val="en-US"/>
+        </w:rPr>
+        <w:t>i</w:t>
+      </w:r>
+      <w:r>
+        <w:rPr>
+          <w:rFonts w:ascii="Cascadia Mono" w:hAnsi="Cascadia Mono" w:cs="Cascadia Mono"/>
+          <w:color w:val="0000FF"/>
+          <w:sz w:val="19"/>
+          <w:szCs w:val="19"/>
+          <w:lang w:val="en-US"/>
+        </w:rPr>
+        <w:t>&gt;</w:t>
+      </w:r>
+    </w:p>
+    <w:p>
+      <w:pPr>
+        <w:autoSpaceDE w:val="0"/>
+        <w:autoSpaceDN w:val="0"/>
+        <w:adjustRightInd w:val="0"/>
+        <w:spacing w:after="0" w:line="240" w:lineRule="auto"/>
+        <w:rPr>
+          <w:rFonts w:ascii="Cascadia Mono" w:hAnsi="Cascadia Mono" w:cs="Cascadia Mono"/>
+          <w:color w:val="000000"/>
+          <w:sz w:val="19"/>
+          <w:szCs w:val="19"/>
+        </w:rPr>
+      </w:pPr>
+      <w:r>
+        <w:rPr>
+          <w:rFonts w:ascii="Cascadia Mono" w:hAnsi="Cascadia Mono" w:cs="Cascadia Mono"/>
+          <w:color w:val="0000FF"/>
+          <w:sz w:val="19"/>
+          <w:szCs w:val="19"/>
+          <w:lang w:val="en-US"/>
+        </w:rPr>
+        <w:t xml:space="preserve">  </w:t>
+      </w:r>
+      <w:r>
+        <w:rPr>
+          <w:rFonts w:ascii="Cascadia Mono" w:hAnsi="Cascadia Mono" w:cs="Cascadia Mono"/>
+          <w:color w:val="0000FF"/>
+          <w:sz w:val="19"/>
+          <w:szCs w:val="19"/>
+          <w:lang w:val="en-US"/>
+        </w:rPr>
+        <w:t xml:space="preserve"> </w:t>
+      </w:r>
+      <w:r>
+        <w:rPr>
+          <w:rFonts w:ascii="Cascadia Mono" w:hAnsi="Cascadia Mono" w:cs="Cascadia Mono"/>
+          <w:color w:val="0000FF"/>
+          <w:sz w:val="19"/>
+          <w:szCs w:val="19"/>
+        </w:rPr>
+        <w:t>&lt;/</w:t>
+      </w:r>
+      <w:r>
+        <w:rPr>
+          <w:rFonts w:ascii="Cascadia Mono" w:hAnsi="Cascadia Mono" w:cs="Cascadia Mono"/>
+          <w:b/>
+          <w:bCs/>
+          <w:color w:val="800080"/>
+          <w:sz w:val="19"/>
+          <w:szCs w:val="19"/>
+        </w:rPr>
         <w:t>a</w:t>
       </w:r>
       <w:r>
         <w:rPr>
           <w:rFonts w:ascii="Cascadia Mono" w:hAnsi="Cascadia Mono" w:cs="Cascadia Mono"/>
-          <w:color w:val="000000"/>
-          <w:sz w:val="19"/>
-          <w:szCs w:val="19"/>
-          <w:lang w:val="en-US"/>
+          <w:color w:val="0000FF"/>
+          <w:sz w:val="19"/>
+          <w:szCs w:val="19"/>
+        </w:rPr>
+        <w:t>&gt;</w:t>
+      </w:r>
+    </w:p>
+    <w:p>
+      <w:r>
+        <w:rPr>
+          <w:rFonts w:ascii="Cascadia Mono" w:hAnsi="Cascadia Mono" w:cs="Cascadia Mono"/>
+          <w:color w:val="000000"/>
+          <w:sz w:val="19"/>
+          <w:szCs w:val="19"/>
         </w:rPr>
         <w:t xml:space="preserve"> </w:t>
       </w:r>
       <w:r>
         <w:rPr>
           <w:rFonts w:ascii="Cascadia Mono" w:hAnsi="Cascadia Mono" w:cs="Cascadia Mono"/>
-          <w:color w:val="FF0000"/>
-          <w:sz w:val="19"/>
-          <w:szCs w:val="19"/>
-          <w:lang w:val="en-US"/>
-        </w:rPr>
-        <w:t>class</w:t>
-      </w:r>
-      <w:r>
-        <w:rPr>
-          <w:rFonts w:ascii="Cascadia Mono" w:hAnsi="Cascadia Mono" w:cs="Cascadia Mono"/>
-          <w:color w:val="0000FF"/>
-          <w:sz w:val="19"/>
-          <w:szCs w:val="19"/>
-          <w:lang w:val="en-US"/>
-        </w:rPr>
-        <w:t>="btn btn-outline-danger btn-sm"</w:t>
-      </w:r>
-      <w:r>
-        <w:rPr>
-          <w:rFonts w:ascii="Cascadia Mono" w:hAnsi="Cascadia Mono" w:cs="Cascadia Mono"/>
-          <w:color w:val="000000"/>
-          <w:sz w:val="19"/>
-          <w:szCs w:val="19"/>
-          <w:lang w:val="en-US"/>
-        </w:rPr>
-        <w:t xml:space="preserve"> </w:t>
-      </w:r>
-    </w:p>
-    <w:p>
-      <w:pPr>
-        <w:autoSpaceDE w:val="0"/>
-        <w:autoSpaceDN w:val="0"/>
-        <w:adjustRightInd w:val="0"/>
-        <w:spacing w:after="0" w:line="240" w:lineRule="auto"/>
-        <w:rPr>
-          <w:rFonts w:ascii="Cascadia Mono" w:hAnsi="Cascadia Mono" w:cs="Cascadia Mono"/>
-          <w:color w:val="000000"/>
-          <w:sz w:val="19"/>
-          <w:szCs w:val="19"/>
-          <w:lang w:val="en-US"/>
-        </w:rPr>
-      </w:pPr>
-      <w:r>
-        <w:rPr>
-          <w:rFonts w:ascii="Cascadia Mono" w:hAnsi="Cascadia Mono" w:cs="Cascadia Mono"/>
-          <w:color w:val="000000"/>
-          <w:sz w:val="19"/>
-          <w:szCs w:val="19"/>
-          <w:lang w:val="en-US"/>
-        </w:rPr>
-        <w:t xml:space="preserve">   </w:t>
-      </w:r>
-      <w:r>
-        <w:rPr>
-          <w:rFonts w:ascii="Cascadia Mono" w:hAnsi="Cascadia Mono" w:cs="Cascadia Mono"/>
-          <w:color w:val="000000"/>
-          <w:sz w:val="19"/>
-          <w:szCs w:val="19"/>
-          <w:lang w:val="en-US"/>
-        </w:rPr>
-        <w:t xml:space="preserve"> </w:t>
-      </w:r>
-      <w:r>
-        <w:rPr>
-          <w:rFonts w:ascii="Cascadia Mono" w:hAnsi="Cascadia Mono" w:cs="Cascadia Mono"/>
-          <w:color w:val="000000"/>
-          <w:sz w:val="19"/>
-          <w:szCs w:val="19"/>
-          <w:lang w:val="en-US"/>
-        </w:rPr>
-        <w:t xml:space="preserve">  </w:t>
-      </w:r>
-      <w:r>
-        <w:rPr>
-          <w:rFonts w:ascii="Cascadia Mono" w:hAnsi="Cascadia Mono" w:cs="Cascadia Mono"/>
-          <w:color w:val="FF0000"/>
-          <w:sz w:val="19"/>
-          <w:szCs w:val="19"/>
-          <w:lang w:val="en-US"/>
-        </w:rPr>
-        <w:t>type</w:t>
-      </w:r>
-      <w:r>
-        <w:rPr>
-          <w:rFonts w:ascii="Cascadia Mono" w:hAnsi="Cascadia Mono" w:cs="Cascadia Mono"/>
-          <w:color w:val="0000FF"/>
-          <w:sz w:val="19"/>
-          <w:szCs w:val="19"/>
-          <w:lang w:val="en-US"/>
-        </w:rPr>
-        <w:t>="button"</w:t>
-      </w:r>
-      <w:r>
-        <w:rPr>
-          <w:rFonts w:ascii="Cascadia Mono" w:hAnsi="Cascadia Mono" w:cs="Cascadia Mono"/>
-          <w:color w:val="000000"/>
-          <w:sz w:val="19"/>
-          <w:szCs w:val="19"/>
-          <w:lang w:val="en-US"/>
-        </w:rPr>
-        <w:t xml:space="preserve"> </w:t>
-      </w:r>
-    </w:p>
-    <w:p>
-      <w:pPr>
-        <w:autoSpaceDE w:val="0"/>
-        <w:autoSpaceDN w:val="0"/>
-        <w:adjustRightInd w:val="0"/>
-        <w:spacing w:after="0" w:line="240" w:lineRule="auto"/>
-        <w:rPr>
-          <w:rFonts w:ascii="Cascadia Mono" w:hAnsi="Cascadia Mono" w:cs="Cascadia Mono"/>
-          <w:color w:val="000000"/>
-          <w:sz w:val="19"/>
-          <w:szCs w:val="19"/>
-          <w:lang w:val="en-US"/>
-        </w:rPr>
-      </w:pPr>
-      <w:r>
-        <w:rPr>
-          <w:rFonts w:ascii="Cascadia Mono" w:hAnsi="Cascadia Mono" w:cs="Cascadia Mono"/>
-          <w:color w:val="000000"/>
-          <w:sz w:val="19"/>
-          <w:szCs w:val="19"/>
-          <w:lang w:val="en-US"/>
-        </w:rPr>
-        <w:t xml:space="preserve">    </w:t>
-      </w:r>
-      <w:r>
-        <w:rPr>
-          <w:rFonts w:ascii="Cascadia Mono" w:hAnsi="Cascadia Mono" w:cs="Cascadia Mono"/>
-          <w:color w:val="000000"/>
-          <w:sz w:val="19"/>
-          <w:szCs w:val="19"/>
-          <w:lang w:val="en-US"/>
-        </w:rPr>
-        <w:t xml:space="preserve"> </w:t>
-      </w:r>
-      <w:r>
-        <w:rPr>
-          <w:rFonts w:ascii="Cascadia Mono" w:hAnsi="Cascadia Mono" w:cs="Cascadia Mono"/>
-          <w:color w:val="000000"/>
-          <w:sz w:val="19"/>
-          <w:szCs w:val="19"/>
-          <w:lang w:val="en-US"/>
-        </w:rPr>
-        <w:t xml:space="preserve"> </w:t>
-      </w:r>
-      <w:r>
-        <w:rPr>
-          <w:rFonts w:ascii="Cascadia Mono" w:hAnsi="Cascadia Mono" w:cs="Cascadia Mono"/>
-          <w:color w:val="FF0000"/>
-          <w:sz w:val="19"/>
-          <w:szCs w:val="19"/>
-          <w:lang w:val="en-US"/>
-        </w:rPr>
-        <w:t>title</w:t>
-      </w:r>
-      <w:r>
-        <w:rPr>
-          <w:rFonts w:ascii="Cascadia Mono" w:hAnsi="Cascadia Mono" w:cs="Cascadia Mono"/>
-          <w:color w:val="0000FF"/>
-          <w:sz w:val="19"/>
-          <w:szCs w:val="19"/>
-          <w:lang w:val="en-US"/>
-        </w:rPr>
-        <w:t>="Delete"</w:t>
-      </w:r>
-      <w:r>
-        <w:rPr>
-          <w:rFonts w:ascii="Cascadia Mono" w:hAnsi="Cascadia Mono" w:cs="Cascadia Mono"/>
-          <w:color w:val="000000"/>
-          <w:sz w:val="19"/>
-          <w:szCs w:val="19"/>
-          <w:lang w:val="en-US"/>
-        </w:rPr>
-        <w:t xml:space="preserve"> </w:t>
-      </w:r>
-    </w:p>
-    <w:p>
-      <w:pPr>
-        <w:autoSpaceDE w:val="0"/>
-        <w:autoSpaceDN w:val="0"/>
-        <w:adjustRightInd w:val="0"/>
-        <w:spacing w:after="0" w:line="240" w:lineRule="auto"/>
-        <w:rPr>
-          <w:rFonts w:ascii="Cascadia Mono" w:hAnsi="Cascadia Mono" w:cs="Cascadia Mono"/>
-          <w:color w:val="000000"/>
-          <w:sz w:val="19"/>
-          <w:szCs w:val="19"/>
-          <w:lang w:val="en-US"/>
-        </w:rPr>
-      </w:pPr>
-      <w:r>
-        <w:rPr>
-          <w:rFonts w:ascii="Cascadia Mono" w:hAnsi="Cascadia Mono" w:cs="Cascadia Mono"/>
-          <w:b/>
-          <w:bCs/>
-          <w:color w:val="800080"/>
-          <w:sz w:val="19"/>
-          <w:szCs w:val="19"/>
-          <w:lang w:val="en-US"/>
-        </w:rPr>
-        <w:t xml:space="preserve">     </w:t>
-      </w:r>
-      <w:r>
-        <w:rPr>
-          <w:rFonts w:ascii="Cascadia Mono" w:hAnsi="Cascadia Mono" w:cs="Cascadia Mono"/>
-          <w:b/>
-          <w:bCs/>
-          <w:color w:val="800080"/>
-          <w:sz w:val="19"/>
-          <w:szCs w:val="19"/>
-          <w:lang w:val="en-US"/>
-        </w:rPr>
-        <w:t xml:space="preserve"> </w:t>
-      </w:r>
-      <w:r>
-        <w:rPr>
-          <w:rFonts w:ascii="Cascadia Mono" w:hAnsi="Cascadia Mono" w:cs="Cascadia Mono"/>
-          <w:b/>
-          <w:bCs/>
-          <w:color w:val="800080"/>
-          <w:sz w:val="19"/>
-          <w:szCs w:val="19"/>
-          <w:lang w:val="en-US"/>
-        </w:rPr>
-        <w:t>asp-page</w:t>
-      </w:r>
-      <w:r>
-        <w:rPr>
-          <w:rFonts w:ascii="Cascadia Mono" w:hAnsi="Cascadia Mono" w:cs="Cascadia Mono"/>
-          <w:color w:val="0000FF"/>
-          <w:sz w:val="19"/>
-          <w:szCs w:val="19"/>
-          <w:lang w:val="en-US"/>
-        </w:rPr>
-        <w:t>="Delete"</w:t>
-      </w:r>
-      <w:r>
-        <w:rPr>
-          <w:rFonts w:ascii="Cascadia Mono" w:hAnsi="Cascadia Mono" w:cs="Cascadia Mono"/>
-          <w:color w:val="000000"/>
-          <w:sz w:val="19"/>
-          <w:szCs w:val="19"/>
-          <w:lang w:val="en-US"/>
-        </w:rPr>
-        <w:t xml:space="preserve"> </w:t>
-      </w:r>
-    </w:p>
-    <w:p>
-      <w:pPr>
-        <w:autoSpaceDE w:val="0"/>
-        <w:autoSpaceDN w:val="0"/>
-        <w:adjustRightInd w:val="0"/>
-        <w:spacing w:after="0" w:line="240" w:lineRule="auto"/>
-        <w:rPr>
-          <w:rFonts w:ascii="Cascadia Mono" w:hAnsi="Cascadia Mono" w:cs="Cascadia Mono"/>
-          <w:color w:val="0000FF"/>
-          <w:sz w:val="19"/>
-          <w:szCs w:val="19"/>
-          <w:lang w:val="en-US"/>
-        </w:rPr>
-      </w:pPr>
-      <w:r>
-        <w:rPr>
-          <w:rFonts w:ascii="Cascadia Mono" w:hAnsi="Cascadia Mono" w:cs="Cascadia Mono"/>
-          <w:color w:val="000000"/>
-          <w:sz w:val="19"/>
-          <w:szCs w:val="19"/>
-          <w:lang w:val="en-US"/>
-        </w:rPr>
-        <w:t xml:space="preserve">     </w:t>
-      </w:r>
-      <w:r>
-        <w:rPr>
-          <w:rFonts w:ascii="Cascadia Mono" w:hAnsi="Cascadia Mono" w:cs="Cascadia Mono"/>
-          <w:color w:val="000000"/>
-          <w:sz w:val="19"/>
-          <w:szCs w:val="19"/>
-          <w:lang w:val="en-US"/>
-        </w:rPr>
-        <w:t xml:space="preserve"> </w:t>
-      </w:r>
-      <w:r>
-        <w:rPr>
-          <w:rFonts w:ascii="Cascadia Mono" w:hAnsi="Cascadia Mono" w:cs="Cascadia Mono"/>
-          <w:b/>
-          <w:bCs/>
-          <w:color w:val="800080"/>
-          <w:sz w:val="19"/>
-          <w:szCs w:val="19"/>
-          <w:lang w:val="en-US"/>
-        </w:rPr>
-        <w:t>asp-route-id</w:t>
-      </w:r>
-      <w:r>
-        <w:rPr>
-          <w:rFonts w:ascii="Cascadia Mono" w:hAnsi="Cascadia Mono" w:cs="Cascadia Mono"/>
-          <w:color w:val="0000FF"/>
-          <w:sz w:val="19"/>
-          <w:szCs w:val="19"/>
-          <w:lang w:val="en-US"/>
-        </w:rPr>
-        <w:t>="</w:t>
-      </w:r>
-      <w:r>
-        <w:rPr>
-          <w:rFonts w:ascii="Cascadia Mono" w:hAnsi="Cascadia Mono" w:cs="Cascadia Mono"/>
-          <w:color w:val="000000"/>
-          <w:sz w:val="19"/>
-          <w:szCs w:val="19"/>
-          <w:lang w:val="en-US"/>
-        </w:rPr>
-        <w:t>@customer.Id</w:t>
-      </w:r>
-      <w:r>
-        <w:rPr>
-          <w:rFonts w:ascii="Cascadia Mono" w:hAnsi="Cascadia Mono" w:cs="Cascadia Mono"/>
-          <w:color w:val="0000FF"/>
-          <w:sz w:val="19"/>
-          <w:szCs w:val="19"/>
-          <w:lang w:val="en-US"/>
-        </w:rPr>
-        <w:t>"&gt;&lt;</w:t>
-      </w:r>
-      <w:r>
-        <w:rPr>
-          <w:rFonts w:ascii="Cascadia Mono" w:hAnsi="Cascadia Mono" w:cs="Cascadia Mono"/>
-          <w:color w:val="800000"/>
-          <w:sz w:val="19"/>
-          <w:szCs w:val="19"/>
-          <w:lang w:val="en-US"/>
-        </w:rPr>
-        <w:t>i</w:t>
-      </w:r>
-      <w:r>
-        <w:rPr>
-          <w:rFonts w:ascii="Cascadia Mono" w:hAnsi="Cascadia Mono" w:cs="Cascadia Mono"/>
-          <w:color w:val="000000"/>
-          <w:sz w:val="19"/>
-          <w:szCs w:val="19"/>
-          <w:lang w:val="en-US"/>
-        </w:rPr>
-        <w:t xml:space="preserve"> </w:t>
-      </w:r>
-      <w:r>
-        <w:rPr>
-          <w:rFonts w:ascii="Cascadia Mono" w:hAnsi="Cascadia Mono" w:cs="Cascadia Mono"/>
-          <w:color w:val="FF0000"/>
-          <w:sz w:val="19"/>
-          <w:szCs w:val="19"/>
-          <w:lang w:val="en-US"/>
-        </w:rPr>
-        <w:t>class</w:t>
-      </w:r>
-      <w:r>
-        <w:rPr>
-          <w:rFonts w:ascii="Cascadia Mono" w:hAnsi="Cascadia Mono" w:cs="Cascadia Mono"/>
-          <w:color w:val="0000FF"/>
-          <w:sz w:val="19"/>
-          <w:szCs w:val="19"/>
-          <w:lang w:val="en-US"/>
-        </w:rPr>
-        <w:t>="fa fa-trash"&gt;&lt;/</w:t>
-      </w:r>
-      <w:r>
-        <w:rPr>
-          <w:rFonts w:ascii="Cascadia Mono" w:hAnsi="Cascadia Mono" w:cs="Cascadia Mono"/>
-          <w:color w:val="800000"/>
-          <w:sz w:val="19"/>
-          <w:szCs w:val="19"/>
-          <w:lang w:val="en-US"/>
-        </w:rPr>
-        <w:t>i</w:t>
-      </w:r>
-      <w:r>
-        <w:rPr>
-          <w:rFonts w:ascii="Cascadia Mono" w:hAnsi="Cascadia Mono" w:cs="Cascadia Mono"/>
-          <w:color w:val="0000FF"/>
-          <w:sz w:val="19"/>
-          <w:szCs w:val="19"/>
-          <w:lang w:val="en-US"/>
-        </w:rPr>
-        <w:t>&gt;</w:t>
-      </w:r>
-    </w:p>
-    <w:p>
-      <w:pPr>
-        <w:autoSpaceDE w:val="0"/>
-        <w:autoSpaceDN w:val="0"/>
-        <w:adjustRightInd w:val="0"/>
-        <w:spacing w:after="0" w:line="240" w:lineRule="auto"/>
-        <w:rPr>
-          <w:rFonts w:ascii="Cascadia Mono" w:hAnsi="Cascadia Mono" w:cs="Cascadia Mono"/>
-          <w:color w:val="000000"/>
-          <w:sz w:val="19"/>
-          <w:szCs w:val="19"/>
-        </w:rPr>
-      </w:pPr>
-      <w:r>
-        <w:rPr>
-          <w:rFonts w:ascii="Cascadia Mono" w:hAnsi="Cascadia Mono" w:cs="Cascadia Mono"/>
-          <w:color w:val="0000FF"/>
-          <w:sz w:val="19"/>
-          <w:szCs w:val="19"/>
-          <w:lang w:val="en-US"/>
-        </w:rPr>
-        <w:t xml:space="preserve">  </w:t>
-      </w:r>
-      <w:r>
-        <w:rPr>
-          <w:rFonts w:ascii="Cascadia Mono" w:hAnsi="Cascadia Mono" w:cs="Cascadia Mono"/>
-          <w:color w:val="0000FF"/>
-          <w:sz w:val="19"/>
-          <w:szCs w:val="19"/>
-          <w:lang w:val="en-US"/>
-        </w:rPr>
-        <w:t xml:space="preserve"> </w:t>
-      </w:r>
-      <w:r>
-        <w:rPr>
-          <w:rFonts w:ascii="Cascadia Mono" w:hAnsi="Cascadia Mono" w:cs="Cascadia Mono"/>
-          <w:color w:val="0000FF"/>
-          <w:sz w:val="19"/>
-          <w:szCs w:val="19"/>
-        </w:rPr>
-        <w:t>&lt;/</w:t>
-      </w:r>
-      <w:r>
-        <w:rPr>
-          <w:rFonts w:ascii="Cascadia Mono" w:hAnsi="Cascadia Mono" w:cs="Cascadia Mono"/>
-          <w:b/>
-          <w:bCs/>
-          <w:color w:val="800080"/>
-          <w:sz w:val="19"/>
-          <w:szCs w:val="19"/>
-        </w:rPr>
-        <w:t>a</w:t>
-      </w:r>
-      <w:r>
-        <w:rPr>
-          <w:rFonts w:ascii="Cascadia Mono" w:hAnsi="Cascadia Mono" w:cs="Cascadia Mono"/>
-          <w:color w:val="0000FF"/>
-          <w:sz w:val="19"/>
-          <w:szCs w:val="19"/>
-        </w:rPr>
-        <w:t>&gt;</w:t>
-      </w:r>
-    </w:p>
-    <w:p>
-      <w:r>
-        <w:rPr>
-          <w:rFonts w:ascii="Cascadia Mono" w:hAnsi="Cascadia Mono" w:cs="Cascadia Mono"/>
-          <w:color w:val="000000"/>
-          <w:sz w:val="19"/>
-          <w:szCs w:val="19"/>
-        </w:rPr>
-        <w:t xml:space="preserve"> </w:t>
-      </w:r>
-      <w:r>
-        <w:rPr>
-          <w:rFonts w:ascii="Cascadia Mono" w:hAnsi="Cascadia Mono" w:cs="Cascadia Mono"/>
           <w:color w:val="000000"/>
           <w:sz w:val="19"/>
           <w:szCs w:val="19"/>
@@ -30256,6 +30383,7 @@
         <w:t>}</w:t>
       </w:r>
     </w:p>
+    <w:p/>
     <w:p>
       <w:r>
         <w:t xml:space="preserve">På denne måde bliver </w:t>
@@ -31476,7 +31604,7 @@
           <w:lang w:val="en-US"/>
         </w:rPr>
       </w:pPr>
-      <w:bookmarkStart w:id="3" w:name="_Toc133776754"/>
+      <w:bookmarkStart w:id="3" w:name="_Toc133836164"/>
       <w:r>
         <w:rPr>
           <w:lang w:val="en-US"/>
@@ -35403,7 +35531,7 @@
           <w:lang w:val="en-US"/>
         </w:rPr>
       </w:pPr>
-      <w:bookmarkStart w:id="4" w:name="_Toc133776755"/>
+      <w:bookmarkStart w:id="4" w:name="_Toc133836165"/>
       <w:r>
         <w:rPr>
           <w:lang w:val="en-US"/>
@@ -45353,7 +45481,7 @@
       <w:pPr>
         <w:pStyle w:val="Overskrift1"/>
       </w:pPr>
-      <w:bookmarkStart w:id="5" w:name="_Toc133776756"/>
+      <w:bookmarkStart w:id="5" w:name="_Toc133836166"/>
       <w:r>
         <w:lastRenderedPageBreak/>
         <w:t>WebShopRP.</w:t>
@@ -47748,16 +47876,14 @@
           <w:color w:val="000000"/>
           <w:sz w:val="19"/>
           <w:szCs w:val="19"/>
-          <w:lang w:val="en-US"/>
-        </w:rPr>
-      </w:pPr>
-      <w:r>
-        <w:rPr>
-          <w:rFonts w:ascii="Cascadia Mono" w:hAnsi="Cascadia Mono" w:cs="Cascadia Mono"/>
-          <w:color w:val="0000FF"/>
-          <w:sz w:val="19"/>
-          <w:szCs w:val="19"/>
-          <w:lang w:val="en-US"/>
+        </w:rPr>
+      </w:pPr>
+      <w:r>
+        <w:rPr>
+          <w:rFonts w:ascii="Cascadia Mono" w:hAnsi="Cascadia Mono" w:cs="Cascadia Mono"/>
+          <w:color w:val="0000FF"/>
+          <w:sz w:val="19"/>
+          <w:szCs w:val="19"/>
         </w:rPr>
         <w:t>public</w:t>
       </w:r>
@@ -47767,7 +47893,6 @@
           <w:color w:val="000000"/>
           <w:sz w:val="19"/>
           <w:szCs w:val="19"/>
-          <w:lang w:val="en-US"/>
         </w:rPr>
         <w:t xml:space="preserve"> </w:t>
       </w:r>
@@ -47777,7 +47902,6 @@
           <w:color w:val="0000FF"/>
           <w:sz w:val="19"/>
           <w:szCs w:val="19"/>
-          <w:lang w:val="en-US"/>
         </w:rPr>
         <w:t>class</w:t>
       </w:r>
@@ -47787,7 +47911,6 @@
           <w:color w:val="000000"/>
           <w:sz w:val="19"/>
           <w:szCs w:val="19"/>
-          <w:lang w:val="en-US"/>
         </w:rPr>
         <w:t xml:space="preserve"> </w:t>
       </w:r>
@@ -47797,7 +47920,6 @@
           <w:color w:val="2B91AF"/>
           <w:sz w:val="19"/>
           <w:szCs w:val="19"/>
-          <w:lang w:val="en-US"/>
         </w:rPr>
         <w:t>AccessDeniedModel</w:t>
       </w:r>
@@ -47807,7 +47929,6 @@
           <w:color w:val="000000"/>
           <w:sz w:val="19"/>
           <w:szCs w:val="19"/>
-          <w:lang w:val="en-US"/>
         </w:rPr>
         <w:t xml:space="preserve"> : </w:t>
       </w:r>
@@ -47817,7 +47938,6 @@
           <w:color w:val="2B91AF"/>
           <w:sz w:val="19"/>
           <w:szCs w:val="19"/>
-          <w:lang w:val="en-US"/>
         </w:rPr>
         <w:t>PageModel</w:t>
       </w:r>

</xml_diff>